<commit_message>
Dokument Lasten-Pflichtenheft Datum geändert
SoSe13 -> SoSe14
</commit_message>
<xml_diff>
--- a/Lasten-Pflichtenheft - Türspion .docx
+++ b/Lasten-Pflichtenheft - Türspion .docx
@@ -115,7 +115,15 @@
           <w:lang w:val="de-DE"/>
         </w:rPr>
         <w:tab/>
-        <w:t>SoSe-2013</w:t>
+        <w:t>SoSe-201</w:t>
+      </w:r>
+      <w:r>
+        <w:rPr>
+          <w:rFonts w:ascii="Arial" w:hAnsi="Arial" w:cs="Arial"/>
+          <w:color w:val="auto"/>
+          <w:lang w:val="de-DE"/>
+        </w:rPr>
+        <w:t>4</w:t>
       </w:r>
       <w:r>
         <w:rPr>
@@ -537,7 +545,21 @@
         <w:rPr>
           <w:rFonts w:cs="Times"/>
         </w:rPr>
-        <w:t>Rasberry</w:t>
+        <w:t>Ras</w:t>
+      </w:r>
+      <w:r>
+        <w:rPr>
+          <w:rFonts w:cs="Times"/>
+        </w:rPr>
+        <w:t>p</w:t>
+      </w:r>
+      <w:bookmarkStart w:id="0" w:name="_GoBack"/>
+      <w:bookmarkEnd w:id="0"/>
+      <w:r>
+        <w:rPr>
+          <w:rFonts w:cs="Times"/>
+        </w:rPr>
+        <w:t>berry</w:t>
       </w:r>
       <w:proofErr w:type="spellEnd"/>
       <w:r>
@@ -686,13 +708,17 @@
         <w:t xml:space="preserve"> </w:t>
       </w:r>
       <w:r>
-        <w:t xml:space="preserve">benutz werden. Auf dem System soll mindestens ein Speicher von 8 </w:t>
-      </w:r>
-      <w:proofErr w:type="spellStart"/>
-      <w:r>
-        <w:t>Gb</w:t>
-      </w:r>
-      <w:proofErr w:type="spellEnd"/>
+        <w:t>benutz</w:t>
+      </w:r>
+      <w:r>
+        <w:t>t</w:t>
+      </w:r>
+      <w:r>
+        <w:t xml:space="preserve"> werden. Auf dem System soll mindestens ein Speicher von 8 G</w:t>
+      </w:r>
+      <w:r>
+        <w:t>B</w:t>
+      </w:r>
       <w:r>
         <w:t xml:space="preserve"> zur Verfügung stehen</w:t>
       </w:r>
@@ -1309,7 +1335,6 @@
       <w:pPr>
         <w:pStyle w:val="berschrift2"/>
       </w:pPr>
-      <w:bookmarkStart w:id="0" w:name="_GoBack"/>
       <w:r>
         <w:rPr>
           <w:noProof/>
@@ -1364,7 +1389,6 @@
           </wp:anchor>
         </w:drawing>
       </w:r>
-      <w:bookmarkEnd w:id="0"/>
       <w:r>
         <w:t>5. Blockschaltbild</w:t>
       </w:r>

</xml_diff>